<commit_message>
Pronto, sem problema :D
</commit_message>
<xml_diff>
--- a/PL/assignment_1/Relatorio.docx
+++ b/PL/assignment_1/Relatorio.docx
@@ -449,7 +449,7 @@
     </w:p>
     <w:p>
       <w:pPr>
-        <w:pStyle w:val="ListParagraph"/>
+        <w:pStyle w:val="PargrafodaLista"/>
         <w:numPr>
           <w:ilvl w:val="0"/>
           <w:numId w:val="1"/>
@@ -594,7 +594,7 @@
     </w:p>
     <w:p>
       <w:pPr>
-        <w:pStyle w:val="ListParagraph"/>
+        <w:pStyle w:val="PargrafodaLista"/>
         <w:numPr>
           <w:ilvl w:val="0"/>
           <w:numId w:val="1"/>
@@ -803,7 +803,7 @@
     </w:p>
     <w:p>
       <w:pPr>
-        <w:pStyle w:val="ListParagraph"/>
+        <w:pStyle w:val="PargrafodaLista"/>
         <w:numPr>
           <w:ilvl w:val="0"/>
           <w:numId w:val="1"/>
@@ -852,31 +852,7 @@
         <w:rPr>
           <w:rFonts w:ascii="Century Schoolbook" w:hAnsi="Century Schoolbook" w:cs="Times New Roman"/>
         </w:rPr>
-        <w:t>Nesta capítulo, apresentamos os resultados obtidos a partir dos modelos treinados, destacando as funções de ativações utilizadas em cada um. Foram realizados quatro tipos de testes distintos, sendo estes : Teste A (256x50) , Teste B</w:t>
-      </w:r>
-      <w:r>
-        <w:rPr>
-          <w:rFonts w:ascii="Century Schoolbook" w:hAnsi="Century Schoolbook" w:cs="Times New Roman"/>
-        </w:rPr>
-        <w:t>(256x50)</w:t>
-      </w:r>
-      <w:r>
-        <w:rPr>
-          <w:rFonts w:ascii="Century Schoolbook" w:hAnsi="Century Schoolbook" w:cs="Times New Roman"/>
-        </w:rPr>
-        <w:t xml:space="preserve">, Teste C </w:t>
-      </w:r>
-      <w:r>
-        <w:rPr>
-          <w:rFonts w:ascii="Century Schoolbook" w:hAnsi="Century Schoolbook" w:cs="Times New Roman"/>
-        </w:rPr>
-        <w:t>(256x50)</w:t>
-      </w:r>
-      <w:r>
-        <w:rPr>
-          <w:rFonts w:ascii="Century Schoolbook" w:hAnsi="Century Schoolbook" w:cs="Times New Roman"/>
-        </w:rPr>
-        <w:t xml:space="preserve"> e o conjunto de dados que foi usado para treinar todos os modelos, P(256x1700).</w:t>
+        <w:t>Nesta capítulo, apresentamos os resultados obtidos a partir dos modelos treinados, destacando as funções de ativações utilizadas em cada um. Foram realizados quatro tipos de testes distintos, sendo estes : Teste A (256x50) , Teste B(256x50), Teste C (256x50) e o conjunto de dados que foi usado para treinar todos os modelos, P(256x1700).</w:t>
       </w:r>
     </w:p>
     <w:p>
@@ -1308,7 +1284,7 @@
     </w:p>
     <w:tbl>
       <w:tblPr>
-        <w:tblStyle w:val="TableGrid"/>
+        <w:tblStyle w:val="TabelacomGrelha"/>
         <w:tblpPr w:leftFromText="141" w:rightFromText="141" w:vertAnchor="page" w:horzAnchor="margin" w:tblpY="2026"/>
         <w:tblW w:w="5000" w:type="pct"/>
         <w:tblLook w:val="04A0" w:firstRow="1" w:lastRow="0" w:firstColumn="1" w:lastColumn="0" w:noHBand="0" w:noVBand="1"/>
@@ -1942,7 +1918,7 @@
     </w:p>
     <w:tbl>
       <w:tblPr>
-        <w:tblStyle w:val="TableGrid"/>
+        <w:tblStyle w:val="TabelacomGrelha"/>
         <w:tblW w:w="5000" w:type="pct"/>
         <w:tblLook w:val="04A0" w:firstRow="1" w:lastRow="0" w:firstColumn="1" w:lastColumn="0" w:noHBand="0" w:noVBand="1"/>
       </w:tblPr>
@@ -2637,7 +2613,7 @@
     </w:p>
     <w:tbl>
       <w:tblPr>
-        <w:tblStyle w:val="TableGrid"/>
+        <w:tblStyle w:val="TabelacomGrelha"/>
         <w:tblW w:w="5000" w:type="pct"/>
         <w:tblLook w:val="04A0" w:firstRow="1" w:lastRow="0" w:firstColumn="1" w:lastColumn="0" w:noHBand="0" w:noVBand="1"/>
       </w:tblPr>
@@ -3402,7 +3378,7 @@
     </w:p>
     <w:tbl>
       <w:tblPr>
-        <w:tblStyle w:val="TableGrid"/>
+        <w:tblStyle w:val="TabelacomGrelha"/>
         <w:tblW w:w="5000" w:type="pct"/>
         <w:tblLook w:val="04A0" w:firstRow="1" w:lastRow="0" w:firstColumn="1" w:lastColumn="0" w:noHBand="0" w:noVBand="1"/>
       </w:tblPr>
@@ -3912,47 +3888,7 @@
           <w:sz w:val="20"/>
           <w:szCs w:val="20"/>
         </w:rPr>
-        <w:t>acerto com classificadore</w:t>
-      </w:r>
-      <w:r>
-        <w:rPr>
-          <w:rFonts w:ascii="Century Schoolbook" w:hAnsi="Century Schoolbook" w:cs="Times New Roman"/>
-          <w:sz w:val="20"/>
-          <w:szCs w:val="20"/>
-        </w:rPr>
-        <w:t>s</w:t>
-      </w:r>
-      <w:r>
-        <w:rPr>
-          <w:rFonts w:ascii="Century Schoolbook" w:hAnsi="Century Schoolbook" w:cs="Times New Roman"/>
-          <w:sz w:val="20"/>
-          <w:szCs w:val="20"/>
-        </w:rPr>
-        <w:t xml:space="preserve"> de </w:t>
-      </w:r>
-      <w:r>
-        <w:rPr>
-          <w:rFonts w:ascii="Century Schoolbook" w:hAnsi="Century Schoolbook" w:cs="Times New Roman"/>
-          <w:sz w:val="20"/>
-          <w:szCs w:val="20"/>
-        </w:rPr>
-        <w:t>duas</w:t>
-      </w:r>
-      <w:r>
-        <w:rPr>
-          <w:rFonts w:ascii="Century Schoolbook" w:hAnsi="Century Schoolbook" w:cs="Times New Roman"/>
-          <w:sz w:val="20"/>
-          <w:szCs w:val="20"/>
-        </w:rPr>
-        <w:t xml:space="preserve"> camada</w:t>
-      </w:r>
-      <w:r>
-        <w:rPr>
-          <w:rFonts w:ascii="Century Schoolbook" w:hAnsi="Century Schoolbook" w:cs="Times New Roman"/>
-          <w:sz w:val="20"/>
-          <w:szCs w:val="20"/>
-        </w:rPr>
-        <w:t>, sendo o segundo sempre o “softmax”.</w:t>
+        <w:t>acerto com classificadores de duas camada, sendo o segundo sempre o “softmax”.</w:t>
       </w:r>
     </w:p>
     <w:p>
@@ -4044,7 +3980,7 @@
     <w:p/>
     <w:tbl>
       <w:tblPr>
-        <w:tblStyle w:val="TableGrid"/>
+        <w:tblStyle w:val="TabelacomGrelha"/>
         <w:tblW w:w="5000" w:type="pct"/>
         <w:tblLook w:val="04A0" w:firstRow="1" w:lastRow="0" w:firstColumn="1" w:lastColumn="0" w:noHBand="0" w:noVBand="1"/>
       </w:tblPr>
@@ -4950,16 +4886,19 @@
           <w:sz w:val="20"/>
           <w:szCs w:val="20"/>
         </w:rPr>
-        <w:t>acerto com classificadores de duas camada</w:t>
-      </w:r>
-      <w:r>
+        <w:t>acerto com classificadores de duas camadas.</w:t>
+      </w:r>
+    </w:p>
+    <w:p>
+      <w:pPr>
+        <w:ind w:right="425"/>
+        <w:jc w:val="both"/>
         <w:rPr>
           <w:rFonts w:ascii="Century Schoolbook" w:hAnsi="Century Schoolbook" w:cs="Times New Roman"/>
           <w:sz w:val="20"/>
           <w:szCs w:val="20"/>
         </w:rPr>
-        <w:t>s.</w:t>
-      </w:r>
+      </w:pPr>
     </w:p>
     <w:p>
       <w:pPr>
@@ -4982,20 +4921,10 @@
           <w:szCs w:val="20"/>
         </w:rPr>
       </w:pPr>
-    </w:p>
-    <w:p>
-      <w:pPr>
-        <w:ind w:right="425"/>
-        <w:jc w:val="both"/>
-        <w:rPr>
-          <w:rFonts w:ascii="Century Schoolbook" w:hAnsi="Century Schoolbook" w:cs="Times New Roman"/>
-          <w:sz w:val="20"/>
-          <w:szCs w:val="20"/>
-        </w:rPr>
-      </w:pPr>
-      <w:r>
-        <w:rPr>
-          <w:rFonts w:ascii="Century Schoolbook" w:hAnsi="Century Schoolbook" w:cs="Times New Roman"/>
+      <w:r>
+        <w:rPr>
+          <w:rFonts w:ascii="Century Schoolbook" w:hAnsi="Century Schoolbook" w:cs="Times New Roman"/>
+          <w:noProof/>
           <w:sz w:val="20"/>
           <w:szCs w:val="20"/>
         </w:rPr>
@@ -5044,6 +4973,7 @@
       <w:r>
         <w:rPr>
           <w:rFonts w:ascii="Century Schoolbook" w:hAnsi="Century Schoolbook" w:cs="Times New Roman"/>
+          <w:noProof/>
           <w:sz w:val="20"/>
           <w:szCs w:val="20"/>
         </w:rPr>
@@ -5249,114 +5179,6 @@
     </w:p>
     <w:p>
       <w:pPr>
-        <w:ind w:left="142" w:right="425"/>
-        <w:jc w:val="both"/>
-        <w:rPr>
-          <w:rFonts w:ascii="Century Schoolbook" w:hAnsi="Century Schoolbook" w:cs="Times New Roman"/>
-        </w:rPr>
-      </w:pPr>
-    </w:p>
-    <w:p>
-      <w:pPr>
-        <w:ind w:left="142" w:right="425"/>
-        <w:jc w:val="both"/>
-        <w:rPr>
-          <w:rFonts w:ascii="Century Schoolbook" w:hAnsi="Century Schoolbook" w:cs="Times New Roman"/>
-        </w:rPr>
-      </w:pPr>
-    </w:p>
-    <w:p>
-      <w:pPr>
-        <w:ind w:left="142" w:right="425"/>
-        <w:jc w:val="both"/>
-        <w:rPr>
-          <w:rFonts w:ascii="Century Schoolbook" w:hAnsi="Century Schoolbook" w:cs="Times New Roman"/>
-        </w:rPr>
-      </w:pPr>
-    </w:p>
-    <w:p>
-      <w:pPr>
-        <w:ind w:left="142" w:right="425"/>
-        <w:jc w:val="both"/>
-        <w:rPr>
-          <w:rFonts w:ascii="Century Schoolbook" w:hAnsi="Century Schoolbook" w:cs="Times New Roman"/>
-        </w:rPr>
-      </w:pPr>
-    </w:p>
-    <w:p>
-      <w:pPr>
-        <w:ind w:left="142" w:right="425"/>
-        <w:jc w:val="both"/>
-        <w:rPr>
-          <w:rFonts w:ascii="Century Schoolbook" w:hAnsi="Century Schoolbook" w:cs="Times New Roman"/>
-        </w:rPr>
-      </w:pPr>
-    </w:p>
-    <w:p>
-      <w:pPr>
-        <w:ind w:left="142" w:right="425"/>
-        <w:jc w:val="both"/>
-        <w:rPr>
-          <w:rFonts w:ascii="Century Schoolbook" w:hAnsi="Century Schoolbook" w:cs="Times New Roman"/>
-        </w:rPr>
-      </w:pPr>
-    </w:p>
-    <w:p>
-      <w:pPr>
-        <w:ind w:left="142" w:right="425"/>
-        <w:jc w:val="both"/>
-        <w:rPr>
-          <w:rFonts w:ascii="Century Schoolbook" w:hAnsi="Century Schoolbook" w:cs="Times New Roman"/>
-        </w:rPr>
-      </w:pPr>
-    </w:p>
-    <w:p>
-      <w:pPr>
-        <w:ind w:left="142" w:right="425"/>
-        <w:jc w:val="both"/>
-        <w:rPr>
-          <w:rFonts w:ascii="Century Schoolbook" w:hAnsi="Century Schoolbook" w:cs="Times New Roman"/>
-        </w:rPr>
-      </w:pPr>
-    </w:p>
-    <w:p>
-      <w:pPr>
-        <w:ind w:left="142" w:right="425"/>
-        <w:jc w:val="both"/>
-        <w:rPr>
-          <w:rFonts w:ascii="Century Schoolbook" w:hAnsi="Century Schoolbook" w:cs="Times New Roman"/>
-        </w:rPr>
-      </w:pPr>
-    </w:p>
-    <w:p>
-      <w:pPr>
-        <w:ind w:left="142" w:right="425"/>
-        <w:jc w:val="both"/>
-        <w:rPr>
-          <w:rFonts w:ascii="Century Schoolbook" w:hAnsi="Century Schoolbook" w:cs="Times New Roman"/>
-        </w:rPr>
-      </w:pPr>
-    </w:p>
-    <w:p>
-      <w:pPr>
-        <w:ind w:left="142" w:right="425"/>
-        <w:jc w:val="both"/>
-        <w:rPr>
-          <w:rFonts w:ascii="Century Schoolbook" w:hAnsi="Century Schoolbook" w:cs="Times New Roman"/>
-        </w:rPr>
-      </w:pPr>
-    </w:p>
-    <w:p>
-      <w:pPr>
-        <w:ind w:left="142" w:right="425"/>
-        <w:jc w:val="both"/>
-        <w:rPr>
-          <w:rFonts w:ascii="Century Schoolbook" w:hAnsi="Century Schoolbook" w:cs="Times New Roman"/>
-        </w:rPr>
-      </w:pPr>
-    </w:p>
-    <w:p>
-      <w:pPr>
         <w:ind w:right="425"/>
         <w:jc w:val="both"/>
         <w:rPr>
@@ -5366,7 +5188,16 @@
     </w:p>
     <w:p>
       <w:pPr>
-        <w:pStyle w:val="ListParagraph"/>
+        <w:ind w:right="425"/>
+        <w:jc w:val="both"/>
+        <w:rPr>
+          <w:rFonts w:ascii="Century Schoolbook" w:hAnsi="Century Schoolbook" w:cs="Times New Roman"/>
+        </w:rPr>
+      </w:pPr>
+    </w:p>
+    <w:p>
+      <w:pPr>
+        <w:pStyle w:val="PargrafodaLista"/>
         <w:numPr>
           <w:ilvl w:val="0"/>
           <w:numId w:val="1"/>
@@ -5398,6 +5229,609 @@
         <w:jc w:val="both"/>
         <w:rPr>
           <w:rFonts w:ascii="Century Schoolbook" w:hAnsi="Century Schoolbook" w:cs="Times New Roman"/>
+        </w:rPr>
+      </w:pPr>
+      <w:r>
+        <w:rPr>
+          <w:rFonts w:ascii="Century Schoolbook" w:hAnsi="Century Schoolbook" w:cs="Times New Roman"/>
+        </w:rPr>
+        <w:t>Para utilizar a aplicação vá na pasta disponibilizada por nosso grupo e abra o programa “app_OCR”. Ao abrir esse programa a seguinte janela deve abrir:</w:t>
+      </w:r>
+    </w:p>
+    <w:p>
+      <w:pPr>
+        <w:ind w:left="142" w:right="425"/>
+        <w:jc w:val="both"/>
+        <w:rPr>
+          <w:rFonts w:ascii="Century Schoolbook" w:hAnsi="Century Schoolbook" w:cs="Times New Roman"/>
+        </w:rPr>
+      </w:pPr>
+      <w:r>
+        <w:rPr>
+          <w:rFonts w:ascii="Century Schoolbook" w:hAnsi="Century Schoolbook" w:cs="Times New Roman"/>
+          <w:noProof/>
+        </w:rPr>
+        <w:drawing>
+          <wp:inline distT="0" distB="0" distL="0" distR="0" wp14:anchorId="44E7FA18" wp14:editId="322E87D4">
+            <wp:extent cx="4770120" cy="3800822"/>
+            <wp:effectExtent l="0" t="0" r="0" b="9525"/>
+            <wp:docPr id="1085606929" name="Imagem 2"/>
+            <wp:cNvGraphicFramePr>
+              <a:graphicFrameLocks xmlns:a="http://schemas.openxmlformats.org/drawingml/2006/main" noChangeAspect="1"/>
+            </wp:cNvGraphicFramePr>
+            <a:graphic xmlns:a="http://schemas.openxmlformats.org/drawingml/2006/main">
+              <a:graphicData uri="http://schemas.openxmlformats.org/drawingml/2006/picture">
+                <pic:pic xmlns:pic="http://schemas.openxmlformats.org/drawingml/2006/picture">
+                  <pic:nvPicPr>
+                    <pic:cNvPr id="0" name="Picture 2"/>
+                    <pic:cNvPicPr>
+                      <a:picLocks noChangeAspect="1" noChangeArrowheads="1"/>
+                    </pic:cNvPicPr>
+                  </pic:nvPicPr>
+                  <pic:blipFill>
+                    <a:blip r:embed="rId16">
+                      <a:extLst>
+                        <a:ext uri="{28A0092B-C50C-407E-A947-70E740481C1C}">
+                          <a14:useLocalDpi xmlns:a14="http://schemas.microsoft.com/office/drawing/2010/main" val="0"/>
+                        </a:ext>
+                      </a:extLst>
+                    </a:blip>
+                    <a:srcRect/>
+                    <a:stretch>
+                      <a:fillRect/>
+                    </a:stretch>
+                  </pic:blipFill>
+                  <pic:spPr bwMode="auto">
+                    <a:xfrm>
+                      <a:off x="0" y="0"/>
+                      <a:ext cx="4777591" cy="3806775"/>
+                    </a:xfrm>
+                    <a:prstGeom prst="rect">
+                      <a:avLst/>
+                    </a:prstGeom>
+                    <a:noFill/>
+                    <a:ln>
+                      <a:noFill/>
+                    </a:ln>
+                  </pic:spPr>
+                </pic:pic>
+              </a:graphicData>
+            </a:graphic>
+          </wp:inline>
+        </w:drawing>
+      </w:r>
+      <w:r>
+        <w:rPr>
+          <w:rFonts w:ascii="Century Schoolbook" w:hAnsi="Century Schoolbook" w:cs="Times New Roman"/>
+        </w:rPr>
+        <w:t xml:space="preserve"> </w:t>
+      </w:r>
+    </w:p>
+    <w:p>
+      <w:pPr>
+        <w:ind w:left="142" w:right="425"/>
+        <w:jc w:val="both"/>
+        <w:rPr>
+          <w:rFonts w:ascii="Century Schoolbook" w:hAnsi="Century Schoolbook" w:cs="Times New Roman"/>
+        </w:rPr>
+      </w:pPr>
+      <w:r>
+        <w:rPr>
+          <w:rFonts w:ascii="Century Schoolbook" w:hAnsi="Century Schoolbook" w:cs="Times New Roman"/>
+        </w:rPr>
+        <w:t>Nesta primeira aba chamada “One layer Neural Networks”, o utilizador pode selecionar qual função de ativação e o filtro que gostaria de utilizar (note que os modelos foram treinados previamente e a aplicação foi feita apenas para testá-los). Ao selecionar uma das funções de ativação as duas caixas de textos presente na imagem devem mudar, como tal:</w:t>
+      </w:r>
+    </w:p>
+    <w:p>
+      <w:pPr>
+        <w:ind w:left="142" w:right="425"/>
+        <w:jc w:val="both"/>
+        <w:rPr>
+          <w:rFonts w:ascii="Century Schoolbook" w:hAnsi="Century Schoolbook" w:cs="Times New Roman"/>
+        </w:rPr>
+      </w:pPr>
+      <w:r>
+        <w:rPr>
+          <w:rFonts w:ascii="Century Schoolbook" w:hAnsi="Century Schoolbook" w:cs="Times New Roman"/>
+          <w:noProof/>
+        </w:rPr>
+        <w:drawing>
+          <wp:inline distT="0" distB="0" distL="0" distR="0" wp14:anchorId="4BF3DEB4" wp14:editId="43518D6C">
+            <wp:extent cx="4543245" cy="3611880"/>
+            <wp:effectExtent l="0" t="0" r="0" b="7620"/>
+            <wp:docPr id="1559491362" name="Imagem 3"/>
+            <wp:cNvGraphicFramePr>
+              <a:graphicFrameLocks xmlns:a="http://schemas.openxmlformats.org/drawingml/2006/main" noChangeAspect="1"/>
+            </wp:cNvGraphicFramePr>
+            <a:graphic xmlns:a="http://schemas.openxmlformats.org/drawingml/2006/main">
+              <a:graphicData uri="http://schemas.openxmlformats.org/drawingml/2006/picture">
+                <pic:pic xmlns:pic="http://schemas.openxmlformats.org/drawingml/2006/picture">
+                  <pic:nvPicPr>
+                    <pic:cNvPr id="0" name="Picture 3"/>
+                    <pic:cNvPicPr>
+                      <a:picLocks noChangeAspect="1" noChangeArrowheads="1"/>
+                    </pic:cNvPicPr>
+                  </pic:nvPicPr>
+                  <pic:blipFill>
+                    <a:blip r:embed="rId17">
+                      <a:extLst>
+                        <a:ext uri="{28A0092B-C50C-407E-A947-70E740481C1C}">
+                          <a14:useLocalDpi xmlns:a14="http://schemas.microsoft.com/office/drawing/2010/main" val="0"/>
+                        </a:ext>
+                      </a:extLst>
+                    </a:blip>
+                    <a:srcRect/>
+                    <a:stretch>
+                      <a:fillRect/>
+                    </a:stretch>
+                  </pic:blipFill>
+                  <pic:spPr bwMode="auto">
+                    <a:xfrm>
+                      <a:off x="0" y="0"/>
+                      <a:ext cx="4545415" cy="3613605"/>
+                    </a:xfrm>
+                    <a:prstGeom prst="rect">
+                      <a:avLst/>
+                    </a:prstGeom>
+                    <a:noFill/>
+                    <a:ln>
+                      <a:noFill/>
+                    </a:ln>
+                  </pic:spPr>
+                </pic:pic>
+              </a:graphicData>
+            </a:graphic>
+          </wp:inline>
+        </w:drawing>
+      </w:r>
+    </w:p>
+    <w:p>
+      <w:pPr>
+        <w:ind w:left="142" w:right="425"/>
+        <w:jc w:val="both"/>
+        <w:rPr>
+          <w:rFonts w:ascii="Century Schoolbook" w:hAnsi="Century Schoolbook" w:cs="Times New Roman"/>
+        </w:rPr>
+      </w:pPr>
+      <w:r>
+        <w:rPr>
+          <w:rFonts w:ascii="Century Schoolbook" w:hAnsi="Century Schoolbook" w:cs="Times New Roman"/>
+        </w:rPr>
+        <w:lastRenderedPageBreak/>
+        <w:t>Como pode-se ver pela imagem a função sem filtro esta ligada, para utilizar outra basta ligar um dos outros dois interruptores.</w:t>
+      </w:r>
+    </w:p>
+    <w:p>
+      <w:pPr>
+        <w:ind w:left="142" w:right="425"/>
+        <w:jc w:val="both"/>
+        <w:rPr>
+          <w:rFonts w:ascii="Century Schoolbook" w:hAnsi="Century Schoolbook" w:cs="Times New Roman"/>
+        </w:rPr>
+      </w:pPr>
+      <w:r>
+        <w:rPr>
+          <w:rFonts w:ascii="Century Schoolbook" w:hAnsi="Century Schoolbook" w:cs="Times New Roman"/>
+        </w:rPr>
+        <w:t>Apos selecionar a função de ativação e o filtro basta clicar no “Button”, o que fazer apos isso será explicado na secção “Mpaper”.</w:t>
+      </w:r>
+    </w:p>
+    <w:p>
+      <w:pPr>
+        <w:ind w:left="142" w:right="425"/>
+        <w:jc w:val="both"/>
+        <w:rPr>
+          <w:rFonts w:ascii="Century Schoolbook" w:hAnsi="Century Schoolbook" w:cs="Times New Roman"/>
+        </w:rPr>
+      </w:pPr>
+      <w:r>
+        <w:rPr>
+          <w:rFonts w:ascii="Century Schoolbook" w:hAnsi="Century Schoolbook" w:cs="Times New Roman"/>
+        </w:rPr>
+        <w:t>Na segunda aba o utilizador possui a seguinte visualização:</w:t>
+      </w:r>
+    </w:p>
+    <w:p>
+      <w:pPr>
+        <w:ind w:left="142" w:right="425"/>
+        <w:jc w:val="both"/>
+        <w:rPr>
+          <w:rFonts w:ascii="Century Schoolbook" w:hAnsi="Century Schoolbook" w:cs="Times New Roman"/>
+        </w:rPr>
+      </w:pPr>
+      <w:r>
+        <w:rPr>
+          <w:rFonts w:ascii="Century Schoolbook" w:hAnsi="Century Schoolbook" w:cs="Times New Roman"/>
+          <w:noProof/>
+        </w:rPr>
+        <w:drawing>
+          <wp:inline distT="0" distB="0" distL="0" distR="0" wp14:anchorId="04B8C227" wp14:editId="0B740FF2">
+            <wp:extent cx="4602480" cy="3672686"/>
+            <wp:effectExtent l="0" t="0" r="7620" b="4445"/>
+            <wp:docPr id="671099289" name="Imagem 4"/>
+            <wp:cNvGraphicFramePr>
+              <a:graphicFrameLocks xmlns:a="http://schemas.openxmlformats.org/drawingml/2006/main" noChangeAspect="1"/>
+            </wp:cNvGraphicFramePr>
+            <a:graphic xmlns:a="http://schemas.openxmlformats.org/drawingml/2006/main">
+              <a:graphicData uri="http://schemas.openxmlformats.org/drawingml/2006/picture">
+                <pic:pic xmlns:pic="http://schemas.openxmlformats.org/drawingml/2006/picture">
+                  <pic:nvPicPr>
+                    <pic:cNvPr id="0" name="Picture 4"/>
+                    <pic:cNvPicPr>
+                      <a:picLocks noChangeAspect="1" noChangeArrowheads="1"/>
+                    </pic:cNvPicPr>
+                  </pic:nvPicPr>
+                  <pic:blipFill>
+                    <a:blip r:embed="rId18">
+                      <a:extLst>
+                        <a:ext uri="{28A0092B-C50C-407E-A947-70E740481C1C}">
+                          <a14:useLocalDpi xmlns:a14="http://schemas.microsoft.com/office/drawing/2010/main" val="0"/>
+                        </a:ext>
+                      </a:extLst>
+                    </a:blip>
+                    <a:srcRect/>
+                    <a:stretch>
+                      <a:fillRect/>
+                    </a:stretch>
+                  </pic:blipFill>
+                  <pic:spPr bwMode="auto">
+                    <a:xfrm>
+                      <a:off x="0" y="0"/>
+                      <a:ext cx="4621330" cy="3687728"/>
+                    </a:xfrm>
+                    <a:prstGeom prst="rect">
+                      <a:avLst/>
+                    </a:prstGeom>
+                    <a:noFill/>
+                    <a:ln>
+                      <a:noFill/>
+                    </a:ln>
+                  </pic:spPr>
+                </pic:pic>
+              </a:graphicData>
+            </a:graphic>
+          </wp:inline>
+        </w:drawing>
+      </w:r>
+    </w:p>
+    <w:p>
+      <w:pPr>
+        <w:ind w:left="142" w:right="425"/>
+        <w:jc w:val="both"/>
+        <w:rPr>
+          <w:rFonts w:ascii="Century Schoolbook" w:hAnsi="Century Schoolbook" w:cs="Times New Roman"/>
+        </w:rPr>
+      </w:pPr>
+      <w:r>
+        <w:rPr>
+          <w:rFonts w:ascii="Century Schoolbook" w:hAnsi="Century Schoolbook" w:cs="Times New Roman"/>
+        </w:rPr>
+        <w:t>Neste caso deve-se selecionar duas funções de ativação e clicar no botão “Ready”. Isso resultara em algo parecido a:</w:t>
+      </w:r>
+    </w:p>
+    <w:p>
+      <w:pPr>
+        <w:ind w:left="142" w:right="425"/>
+        <w:jc w:val="both"/>
+        <w:rPr>
+          <w:rFonts w:ascii="Century Schoolbook" w:hAnsi="Century Schoolbook" w:cs="Times New Roman"/>
+        </w:rPr>
+      </w:pPr>
+      <w:r>
+        <w:rPr>
+          <w:rFonts w:ascii="Century Schoolbook" w:hAnsi="Century Schoolbook" w:cs="Times New Roman"/>
+          <w:noProof/>
+        </w:rPr>
+        <w:drawing>
+          <wp:inline distT="0" distB="0" distL="0" distR="0" wp14:anchorId="60881818" wp14:editId="5DC7F0E4">
+            <wp:extent cx="4906074" cy="3870960"/>
+            <wp:effectExtent l="0" t="0" r="8890" b="0"/>
+            <wp:docPr id="626389118" name="Imagem 5"/>
+            <wp:cNvGraphicFramePr>
+              <a:graphicFrameLocks xmlns:a="http://schemas.openxmlformats.org/drawingml/2006/main" noChangeAspect="1"/>
+            </wp:cNvGraphicFramePr>
+            <a:graphic xmlns:a="http://schemas.openxmlformats.org/drawingml/2006/main">
+              <a:graphicData uri="http://schemas.openxmlformats.org/drawingml/2006/picture">
+                <pic:pic xmlns:pic="http://schemas.openxmlformats.org/drawingml/2006/picture">
+                  <pic:nvPicPr>
+                    <pic:cNvPr id="0" name="Picture 5"/>
+                    <pic:cNvPicPr>
+                      <a:picLocks noChangeAspect="1" noChangeArrowheads="1"/>
+                    </pic:cNvPicPr>
+                  </pic:nvPicPr>
+                  <pic:blipFill>
+                    <a:blip r:embed="rId19">
+                      <a:extLst>
+                        <a:ext uri="{28A0092B-C50C-407E-A947-70E740481C1C}">
+                          <a14:useLocalDpi xmlns:a14="http://schemas.microsoft.com/office/drawing/2010/main" val="0"/>
+                        </a:ext>
+                      </a:extLst>
+                    </a:blip>
+                    <a:srcRect/>
+                    <a:stretch>
+                      <a:fillRect/>
+                    </a:stretch>
+                  </pic:blipFill>
+                  <pic:spPr bwMode="auto">
+                    <a:xfrm>
+                      <a:off x="0" y="0"/>
+                      <a:ext cx="4908458" cy="3872841"/>
+                    </a:xfrm>
+                    <a:prstGeom prst="rect">
+                      <a:avLst/>
+                    </a:prstGeom>
+                    <a:noFill/>
+                    <a:ln>
+                      <a:noFill/>
+                    </a:ln>
+                  </pic:spPr>
+                </pic:pic>
+              </a:graphicData>
+            </a:graphic>
+          </wp:inline>
+        </w:drawing>
+      </w:r>
+    </w:p>
+    <w:p>
+      <w:pPr>
+        <w:ind w:left="142" w:right="425"/>
+        <w:jc w:val="both"/>
+        <w:rPr>
+          <w:rFonts w:ascii="Century Schoolbook" w:hAnsi="Century Schoolbook" w:cs="Times New Roman"/>
+        </w:rPr>
+      </w:pPr>
+    </w:p>
+    <w:p>
+      <w:pPr>
+        <w:ind w:left="142" w:right="425"/>
+        <w:jc w:val="both"/>
+        <w:rPr>
+          <w:rFonts w:ascii="Century Schoolbook" w:hAnsi="Century Schoolbook" w:cs="Times New Roman"/>
+        </w:rPr>
+      </w:pPr>
+      <w:r>
+        <w:rPr>
+          <w:rFonts w:ascii="Century Schoolbook" w:hAnsi="Century Schoolbook" w:cs="Times New Roman"/>
+        </w:rPr>
+        <w:t>Note que em ambos o caso a caixa de texto azul possui o nome do modelo a ser utilizado.</w:t>
+      </w:r>
+    </w:p>
+    <w:p>
+      <w:pPr>
+        <w:ind w:left="142" w:right="425"/>
+        <w:jc w:val="both"/>
+        <w:rPr>
+          <w:rFonts w:ascii="Century Schoolbook" w:hAnsi="Century Schoolbook" w:cs="Times New Roman"/>
+        </w:rPr>
+      </w:pPr>
+    </w:p>
+    <w:p>
+      <w:pPr>
+        <w:ind w:left="142" w:right="425"/>
+        <w:jc w:val="both"/>
+        <w:rPr>
+          <w:rFonts w:ascii="Century Schoolbook" w:hAnsi="Century Schoolbook" w:cs="Times New Roman"/>
+          <w:b/>
+          <w:bCs/>
+          <w:sz w:val="28"/>
+          <w:szCs w:val="28"/>
+        </w:rPr>
+      </w:pPr>
+      <w:r>
+        <w:rPr>
+          <w:rFonts w:ascii="Century Schoolbook" w:hAnsi="Century Schoolbook" w:cs="Times New Roman"/>
+          <w:b/>
+          <w:bCs/>
+          <w:sz w:val="28"/>
+          <w:szCs w:val="28"/>
+        </w:rPr>
+        <w:t>Mpaper:</w:t>
+      </w:r>
+    </w:p>
+    <w:p>
+      <w:pPr>
+        <w:ind w:left="142" w:right="425"/>
+        <w:jc w:val="both"/>
+        <w:rPr>
+          <w:rFonts w:ascii="Century Schoolbook" w:hAnsi="Century Schoolbook" w:cs="Times New Roman"/>
+        </w:rPr>
+      </w:pPr>
+      <w:r>
+        <w:rPr>
+          <w:rFonts w:ascii="Century Schoolbook" w:hAnsi="Century Schoolbook" w:cs="Times New Roman"/>
+        </w:rPr>
+        <w:t>Apos clicar em “Button” a seguinte janela deve aparecer para o utilizador:</w:t>
+      </w:r>
+    </w:p>
+    <w:p>
+      <w:pPr>
+        <w:ind w:left="142" w:right="425"/>
+        <w:jc w:val="both"/>
+        <w:rPr>
+          <w:rFonts w:ascii="Century Schoolbook" w:hAnsi="Century Schoolbook" w:cs="Times New Roman"/>
+        </w:rPr>
+      </w:pPr>
+      <w:r>
+        <w:rPr>
+          <w:rFonts w:ascii="Century Schoolbook" w:hAnsi="Century Schoolbook" w:cs="Times New Roman"/>
+          <w:noProof/>
+        </w:rPr>
+        <w:drawing>
+          <wp:inline distT="0" distB="0" distL="0" distR="0" wp14:anchorId="120FE3BF" wp14:editId="53987D65">
+            <wp:extent cx="5303520" cy="4739640"/>
+            <wp:effectExtent l="0" t="0" r="0" b="3810"/>
+            <wp:docPr id="2069468272" name="Imagem 6"/>
+            <wp:cNvGraphicFramePr>
+              <a:graphicFrameLocks xmlns:a="http://schemas.openxmlformats.org/drawingml/2006/main" noChangeAspect="1"/>
+            </wp:cNvGraphicFramePr>
+            <a:graphic xmlns:a="http://schemas.openxmlformats.org/drawingml/2006/main">
+              <a:graphicData uri="http://schemas.openxmlformats.org/drawingml/2006/picture">
+                <pic:pic xmlns:pic="http://schemas.openxmlformats.org/drawingml/2006/picture">
+                  <pic:nvPicPr>
+                    <pic:cNvPr id="0" name="Picture 6"/>
+                    <pic:cNvPicPr>
+                      <a:picLocks noChangeAspect="1" noChangeArrowheads="1"/>
+                    </pic:cNvPicPr>
+                  </pic:nvPicPr>
+                  <pic:blipFill>
+                    <a:blip r:embed="rId20">
+                      <a:extLst>
+                        <a:ext uri="{28A0092B-C50C-407E-A947-70E740481C1C}">
+                          <a14:useLocalDpi xmlns:a14="http://schemas.microsoft.com/office/drawing/2010/main" val="0"/>
+                        </a:ext>
+                      </a:extLst>
+                    </a:blip>
+                    <a:srcRect/>
+                    <a:stretch>
+                      <a:fillRect/>
+                    </a:stretch>
+                  </pic:blipFill>
+                  <pic:spPr bwMode="auto">
+                    <a:xfrm>
+                      <a:off x="0" y="0"/>
+                      <a:ext cx="5303520" cy="4739640"/>
+                    </a:xfrm>
+                    <a:prstGeom prst="rect">
+                      <a:avLst/>
+                    </a:prstGeom>
+                    <a:noFill/>
+                    <a:ln>
+                      <a:noFill/>
+                    </a:ln>
+                  </pic:spPr>
+                </pic:pic>
+              </a:graphicData>
+            </a:graphic>
+          </wp:inline>
+        </w:drawing>
+      </w:r>
+    </w:p>
+    <w:p>
+      <w:pPr>
+        <w:ind w:left="142" w:right="425"/>
+        <w:jc w:val="both"/>
+        <w:rPr>
+          <w:rFonts w:ascii="Century Schoolbook" w:hAnsi="Century Schoolbook" w:cs="Times New Roman"/>
+        </w:rPr>
+      </w:pPr>
+      <w:r>
+        <w:rPr>
+          <w:rFonts w:ascii="Century Schoolbook" w:hAnsi="Century Schoolbook" w:cs="Times New Roman"/>
+        </w:rPr>
+        <w:t xml:space="preserve">Neste caso o utilizador deve desenhar pelo menos um número e no máximo 50 números, um em cada um dos pequenos quadrados. Para tal basta utilizar o botão esquerdo do rato. O utilizador pode também apagar um dos números desenhados com o botão direito do rato (note que ao utilizar o botão direto do rato todo o desenho feito em um único quadrado eh inteiramente apagado). </w:t>
+      </w:r>
+    </w:p>
+    <w:p>
+      <w:pPr>
+        <w:ind w:left="142" w:right="425"/>
+        <w:jc w:val="both"/>
+        <w:rPr>
+          <w:rFonts w:ascii="Century Schoolbook" w:hAnsi="Century Schoolbook" w:cs="Times New Roman"/>
+        </w:rPr>
+      </w:pPr>
+      <w:r>
+        <w:rPr>
+          <w:rFonts w:ascii="Century Schoolbook" w:hAnsi="Century Schoolbook" w:cs="Times New Roman"/>
+        </w:rPr>
+        <w:t>Apos ter feito os desenhos que deseja o utilizador precisara apenas pressionar o botão do meio do mouse para utilizar o modelo selecionado na app. Apos pressionado duas janelas irão aparecer, a primeira com os números que o modelo adivinhou a segunda com uma representação do modelo selecionado.</w:t>
+      </w:r>
+    </w:p>
+    <w:p>
+      <w:pPr>
+        <w:ind w:left="142" w:right="425"/>
+        <w:jc w:val="both"/>
+        <w:rPr>
+          <w:rFonts w:ascii="Century Schoolbook" w:hAnsi="Century Schoolbook" w:cs="Times New Roman"/>
+        </w:rPr>
+      </w:pPr>
+      <w:r>
+        <w:rPr>
+          <w:rFonts w:ascii="Century Schoolbook" w:hAnsi="Century Schoolbook" w:cs="Times New Roman"/>
+        </w:rPr>
+        <w:t xml:space="preserve">Caso queria testar outro modelo não eh necessário seguir todo o procedimento de novo. Para utilizar outro modelo volte a aplicação, selecione o modelo que gostaria de utilizar, volte a onde </w:t>
+      </w:r>
+      <w:r>
+        <w:rPr>
+          <w:rFonts w:ascii="Century Schoolbook" w:hAnsi="Century Schoolbook" w:cs="Times New Roman"/>
+        </w:rPr>
+        <w:t>foi desenhado os números e pressione o botão de meio novamente.</w:t>
+      </w:r>
+    </w:p>
+    <w:p>
+      <w:pPr>
+        <w:ind w:left="142" w:right="425"/>
+        <w:jc w:val="both"/>
+        <w:rPr>
+          <w:rFonts w:ascii="Century Schoolbook" w:hAnsi="Century Schoolbook" w:cs="Times New Roman"/>
+        </w:rPr>
+      </w:pPr>
+      <w:r>
+        <w:rPr>
+          <w:rFonts w:ascii="Century Schoolbook" w:hAnsi="Century Schoolbook" w:cs="Times New Roman"/>
+          <w:b/>
+          <w:bCs/>
+        </w:rPr>
+        <w:t>Nota 1:</w:t>
+      </w:r>
+      <w:r>
+        <w:rPr>
+          <w:rFonts w:ascii="Century Schoolbook" w:hAnsi="Century Schoolbook" w:cs="Times New Roman"/>
+        </w:rPr>
+        <w:t xml:space="preserve"> Caso não possua o botão do meio do rato basta pressionar Shift + botão esquerdo do rato.</w:t>
+      </w:r>
+    </w:p>
+    <w:p>
+      <w:pPr>
+        <w:ind w:left="142" w:right="425"/>
+        <w:jc w:val="both"/>
+        <w:rPr>
+          <w:rFonts w:ascii="Century Schoolbook" w:hAnsi="Century Schoolbook" w:cs="Times New Roman"/>
+        </w:rPr>
+      </w:pPr>
+      <w:r>
+        <w:rPr>
+          <w:rFonts w:ascii="Century Schoolbook" w:hAnsi="Century Schoolbook" w:cs="Times New Roman"/>
+          <w:b/>
+          <w:bCs/>
+        </w:rPr>
+        <w:lastRenderedPageBreak/>
+        <w:t>Nota 2:</w:t>
+      </w:r>
+      <w:r>
+        <w:rPr>
+          <w:rFonts w:ascii="Century Schoolbook" w:hAnsi="Century Schoolbook" w:cs="Times New Roman"/>
+        </w:rPr>
+        <w:t xml:space="preserve"> Não eh possível utilizar filtros na rede neuronal de duas camadas, a aplicação tem proteções contra tal acontecimento.</w:t>
+      </w:r>
+    </w:p>
+    <w:p>
+      <w:pPr>
+        <w:ind w:left="142" w:right="425"/>
+        <w:jc w:val="both"/>
+        <w:rPr>
+          <w:rFonts w:ascii="Century Schoolbook" w:hAnsi="Century Schoolbook" w:cs="Times New Roman"/>
+          <w:b/>
+          <w:bCs/>
+          <w:sz w:val="28"/>
+          <w:szCs w:val="28"/>
+        </w:rPr>
+      </w:pPr>
+    </w:p>
+    <w:p>
+      <w:pPr>
+        <w:ind w:left="142" w:right="425"/>
+        <w:jc w:val="both"/>
+        <w:rPr>
+          <w:rFonts w:ascii="Century Schoolbook" w:hAnsi="Century Schoolbook" w:cs="Times New Roman"/>
+        </w:rPr>
+      </w:pPr>
+    </w:p>
+    <w:p>
+      <w:pPr>
+        <w:ind w:left="142" w:right="425"/>
+        <w:jc w:val="both"/>
+        <w:rPr>
+          <w:rFonts w:ascii="Century Schoolbook" w:hAnsi="Century Schoolbook" w:cs="Times New Roman"/>
           <w:b/>
           <w:bCs/>
           <w:sz w:val="26"/>
@@ -5602,33 +6036,7 @@
     </w:p>
     <w:p>
       <w:pPr>
-        <w:ind w:left="142" w:right="425"/>
-        <w:jc w:val="both"/>
-        <w:rPr>
-          <w:rFonts w:ascii="Century Schoolbook" w:hAnsi="Century Schoolbook" w:cs="Times New Roman"/>
-          <w:b/>
-          <w:bCs/>
-          <w:sz w:val="26"/>
-          <w:szCs w:val="26"/>
-        </w:rPr>
-      </w:pPr>
-    </w:p>
-    <w:p>
-      <w:pPr>
-        <w:ind w:left="142" w:right="425"/>
-        <w:jc w:val="both"/>
-        <w:rPr>
-          <w:rFonts w:ascii="Century Schoolbook" w:hAnsi="Century Schoolbook" w:cs="Times New Roman"/>
-          <w:b/>
-          <w:bCs/>
-          <w:sz w:val="26"/>
-          <w:szCs w:val="26"/>
-        </w:rPr>
-      </w:pPr>
-    </w:p>
-    <w:p>
-      <w:pPr>
-        <w:pStyle w:val="ListParagraph"/>
+        <w:pStyle w:val="PargrafodaLista"/>
         <w:numPr>
           <w:ilvl w:val="0"/>
           <w:numId w:val="1"/>
@@ -5651,7 +6059,6 @@
           <w:sz w:val="26"/>
           <w:szCs w:val="26"/>
         </w:rPr>
-        <w:lastRenderedPageBreak/>
         <w:t>Conclusão</w:t>
       </w:r>
     </w:p>
@@ -5701,7 +6108,7 @@
       </w:pPr>
     </w:p>
     <w:sectPr>
-      <w:footerReference w:type="default" r:id="rId16"/>
+      <w:footerReference w:type="default" r:id="rId21"/>
       <w:pgSz w:w="11906" w:h="16838"/>
       <w:pgMar w:top="993" w:right="991" w:bottom="709" w:left="851" w:header="708" w:footer="708" w:gutter="0"/>
       <w:cols w:space="708"/>
@@ -5740,7 +6147,7 @@
 <w:ftr xmlns:wpc="http://schemas.microsoft.com/office/word/2010/wordprocessingCanvas" xmlns:cx="http://schemas.microsoft.com/office/drawing/2014/chartex" xmlns:cx1="http://schemas.microsoft.com/office/drawing/2015/9/8/chartex" xmlns:cx2="http://schemas.microsoft.com/office/drawing/2015/10/21/chartex" xmlns:cx3="http://schemas.microsoft.com/office/drawing/2016/5/9/chartex" xmlns:cx4="http://schemas.microsoft.com/office/drawing/2016/5/10/chartex" xmlns:cx5="http://schemas.microsoft.com/office/drawing/2016/5/11/chartex" xmlns:cx6="http://schemas.microsoft.com/office/drawing/2016/5/12/chartex" xmlns:cx7="http://schemas.microsoft.com/office/drawing/2016/5/13/chartex" xmlns:cx8="http://schemas.microsoft.com/office/drawing/2016/5/14/chartex" xmlns:mc="http://schemas.openxmlformats.org/markup-compatibility/2006" xmlns:aink="http://schemas.microsoft.com/office/drawing/2016/ink" xmlns:am3d="http://schemas.microsoft.com/office/drawing/2017/model3d" xmlns:o="urn:schemas-microsoft-com:office:office" xmlns:oel="http://schemas.microsoft.com/office/2019/extlst" xmlns:r="http://schemas.openxmlformats.org/officeDocument/2006/relationships" xmlns:m="http://schemas.openxmlformats.org/officeDocument/2006/math" xmlns:v="urn:schemas-microsoft-com:vml" xmlns:wp14="http://schemas.microsoft.com/office/word/2010/wordprocessingDrawing" xmlns:wp="http://schemas.openxmlformats.org/drawingml/2006/wordprocessingDrawing" xmlns:w10="urn:schemas-microsoft-com:office:word" xmlns:w="http://schemas.openxmlformats.org/wordprocessingml/2006/main" xmlns:w14="http://schemas.microsoft.com/office/word/2010/wordml" xmlns:w15="http://schemas.microsoft.com/office/word/2012/wordml" xmlns:w16cex="http://schemas.microsoft.com/office/word/2018/wordml/cex" xmlns:w16cid="http://schemas.microsoft.com/office/word/2016/wordml/cid" xmlns:w16="http://schemas.microsoft.com/office/word/2018/wordml" xmlns:w16sdtdh="http://schemas.microsoft.com/office/word/2020/wordml/sdtdatahash" xmlns:w16se="http://schemas.microsoft.com/office/word/2015/wordml/symex" xmlns:wpg="http://schemas.microsoft.com/office/word/2010/wordprocessingGroup" xmlns:wpi="http://schemas.microsoft.com/office/word/2010/wordprocessingInk" xmlns:wne="http://schemas.microsoft.com/office/word/2006/wordml" xmlns:wps="http://schemas.microsoft.com/office/word/2010/wordprocessingShape" mc:Ignorable="w14 w15 w16se w16cid w16 w16cex w16sdtdh wp14">
   <w:p>
     <w:pPr>
-      <w:pStyle w:val="Footer"/>
+      <w:pStyle w:val="Rodap"/>
     </w:pPr>
     <w:r>
       <w:rPr>
@@ -6587,13 +6994,13 @@
     <w:name w:val="Normal"/>
     <w:qFormat/>
   </w:style>
-  <w:style w:type="character" w:default="1" w:styleId="DefaultParagraphFont">
+  <w:style w:type="character" w:default="1" w:styleId="Tipodeletrapredefinidodopargrafo">
     <w:name w:val="Default Paragraph Font"/>
     <w:uiPriority w:val="1"/>
     <w:semiHidden/>
     <w:unhideWhenUsed/>
   </w:style>
-  <w:style w:type="table" w:default="1" w:styleId="TableNormal">
+  <w:style w:type="table" w:default="1" w:styleId="Tabelanormal">
     <w:name w:val="Normal Table"/>
     <w:uiPriority w:val="99"/>
     <w:semiHidden/>
@@ -6608,16 +7015,16 @@
       </w:tblCellMar>
     </w:tblPr>
   </w:style>
-  <w:style w:type="numbering" w:default="1" w:styleId="NoList">
+  <w:style w:type="numbering" w:default="1" w:styleId="Semlista">
     <w:name w:val="No List"/>
     <w:uiPriority w:val="99"/>
     <w:semiHidden/>
     <w:unhideWhenUsed/>
   </w:style>
-  <w:style w:type="paragraph" w:styleId="Header">
+  <w:style w:type="paragraph" w:styleId="Cabealho">
     <w:name w:val="header"/>
     <w:basedOn w:val="Normal"/>
-    <w:link w:val="HeaderChar"/>
+    <w:link w:val="CabealhoCarter"/>
     <w:uiPriority w:val="99"/>
     <w:unhideWhenUsed/>
     <w:rsid w:val="00C54AFD"/>
@@ -6629,17 +7036,17 @@
       <w:spacing w:after="0" w:line="240" w:lineRule="auto"/>
     </w:pPr>
   </w:style>
-  <w:style w:type="character" w:customStyle="1" w:styleId="HeaderChar">
-    <w:name w:val="Header Char"/>
-    <w:basedOn w:val="DefaultParagraphFont"/>
-    <w:link w:val="Header"/>
+  <w:style w:type="character" w:customStyle="1" w:styleId="CabealhoCarter">
+    <w:name w:val="Cabeçalho Caráter"/>
+    <w:basedOn w:val="Tipodeletrapredefinidodopargrafo"/>
+    <w:link w:val="Cabealho"/>
     <w:uiPriority w:val="99"/>
     <w:rsid w:val="00C54AFD"/>
   </w:style>
-  <w:style w:type="paragraph" w:styleId="Footer">
+  <w:style w:type="paragraph" w:styleId="Rodap">
     <w:name w:val="footer"/>
     <w:basedOn w:val="Normal"/>
-    <w:link w:val="FooterChar"/>
+    <w:link w:val="RodapCarter"/>
     <w:uiPriority w:val="99"/>
     <w:unhideWhenUsed/>
     <w:rsid w:val="00C54AFD"/>
@@ -6651,19 +7058,19 @@
       <w:spacing w:after="0" w:line="240" w:lineRule="auto"/>
     </w:pPr>
   </w:style>
-  <w:style w:type="character" w:customStyle="1" w:styleId="FooterChar">
-    <w:name w:val="Footer Char"/>
-    <w:basedOn w:val="DefaultParagraphFont"/>
-    <w:link w:val="Footer"/>
+  <w:style w:type="character" w:customStyle="1" w:styleId="RodapCarter">
+    <w:name w:val="Rodapé Caráter"/>
+    <w:basedOn w:val="Tipodeletrapredefinidodopargrafo"/>
+    <w:link w:val="Rodap"/>
     <w:uiPriority w:val="99"/>
     <w:rsid w:val="00C54AFD"/>
   </w:style>
   <w:style w:type="character" w:customStyle="1" w:styleId="match">
     <w:name w:val="match"/>
-    <w:basedOn w:val="DefaultParagraphFont"/>
+    <w:basedOn w:val="Tipodeletrapredefinidodopargrafo"/>
     <w:rsid w:val="00331737"/>
   </w:style>
-  <w:style w:type="paragraph" w:styleId="ListParagraph">
+  <w:style w:type="paragraph" w:styleId="PargrafodaLista">
     <w:name w:val="List Paragraph"/>
     <w:basedOn w:val="Normal"/>
     <w:uiPriority w:val="34"/>
@@ -6674,9 +7081,9 @@
       <w:contextualSpacing/>
     </w:pPr>
   </w:style>
-  <w:style w:type="table" w:styleId="TableGrid">
+  <w:style w:type="table" w:styleId="TabelacomGrelha">
     <w:name w:val="Table Grid"/>
-    <w:basedOn w:val="TableNormal"/>
+    <w:basedOn w:val="Tabelanormal"/>
     <w:uiPriority w:val="39"/>
     <w:rsid w:val="00E82C90"/>
     <w:pPr>
@@ -6992,14 +7399,6 @@
 </file>
 
 <file path=customXml/item1.xml><?xml version="1.0" encoding="utf-8"?>
-<p:properties xmlns:p="http://schemas.microsoft.com/office/2006/metadata/properties" xmlns:xsi="http://www.w3.org/2001/XMLSchema-instance" xmlns:pc="http://schemas.microsoft.com/office/infopath/2007/PartnerControls">
-  <documentManagement>
-    <_activity xmlns="add3e027-70ab-43ae-9110-f9dea1a85aa1" xsi:nil="true"/>
-  </documentManagement>
-</p:properties>
-</file>
-
-<file path=customXml/item2.xml><?xml version="1.0" encoding="utf-8"?>
 <ct:contentTypeSchema xmlns:ct="http://schemas.microsoft.com/office/2006/metadata/contentType" xmlns:ma="http://schemas.microsoft.com/office/2006/metadata/properties/metaAttributes" ct:_="" ma:_="" ma:contentTypeName="Documento" ma:contentTypeID="0x0101009FF11EDCF629EC4B8D6DE94BA5E6F328" ma:contentTypeVersion="7" ma:contentTypeDescription="Criar um novo documento." ma:contentTypeScope="" ma:versionID="235e4e5994ebdd93e0dae0d15bc18839">
   <xsd:schema xmlns:xsd="http://www.w3.org/2001/XMLSchema" xmlns:xs="http://www.w3.org/2001/XMLSchema" xmlns:p="http://schemas.microsoft.com/office/2006/metadata/properties" xmlns:ns3="add3e027-70ab-43ae-9110-f9dea1a85aa1" xmlns:ns4="c4f87c05-224f-4634-b52e-d272468d5534" targetNamespace="http://schemas.microsoft.com/office/2006/metadata/properties" ma:root="true" ma:fieldsID="87b102a3934065bdc59ea01f180ca8ea" ns3:_="" ns4:_="">
     <xsd:import namespace="add3e027-70ab-43ae-9110-f9dea1a85aa1"/>
@@ -7182,6 +7581,14 @@
 </ct:contentTypeSchema>
 </file>
 
+<file path=customXml/item2.xml><?xml version="1.0" encoding="utf-8"?>
+<p:properties xmlns:p="http://schemas.microsoft.com/office/2006/metadata/properties" xmlns:xsi="http://www.w3.org/2001/XMLSchema-instance" xmlns:pc="http://schemas.microsoft.com/office/infopath/2007/PartnerControls">
+  <documentManagement>
+    <_activity xmlns="add3e027-70ab-43ae-9110-f9dea1a85aa1" xsi:nil="true"/>
+  </documentManagement>
+</p:properties>
+</file>
+
 <file path=customXml/item3.xml><?xml version="1.0" encoding="utf-8"?>
 <?mso-contentType ?>
 <FormTemplates xmlns="http://schemas.microsoft.com/sharepoint/v3/contenttype/forms">
@@ -7192,16 +7599,6 @@
 </file>
 
 <file path=customXml/itemProps1.xml><?xml version="1.0" encoding="utf-8"?>
-<ds:datastoreItem xmlns:ds="http://schemas.openxmlformats.org/officeDocument/2006/customXml" ds:itemID="{CEBC78D5-4BF1-400D-910A-946E77BBA834}">
-  <ds:schemaRefs>
-    <ds:schemaRef ds:uri="http://schemas.microsoft.com/office/2006/metadata/properties"/>
-    <ds:schemaRef ds:uri="http://schemas.microsoft.com/office/infopath/2007/PartnerControls"/>
-    <ds:schemaRef ds:uri="add3e027-70ab-43ae-9110-f9dea1a85aa1"/>
-  </ds:schemaRefs>
-</ds:datastoreItem>
-</file>
-
-<file path=customXml/itemProps2.xml><?xml version="1.0" encoding="utf-8"?>
 <ds:datastoreItem xmlns:ds="http://schemas.openxmlformats.org/officeDocument/2006/customXml" ds:itemID="{B26051E2-6144-4503-B08F-B90B48B18EFB}">
   <ds:schemaRefs>
     <ds:schemaRef ds:uri="http://schemas.microsoft.com/office/2006/metadata/contentType"/>
@@ -7220,6 +7617,16 @@
 </ds:datastoreItem>
 </file>
 
+<file path=customXml/itemProps2.xml><?xml version="1.0" encoding="utf-8"?>
+<ds:datastoreItem xmlns:ds="http://schemas.openxmlformats.org/officeDocument/2006/customXml" ds:itemID="{CEBC78D5-4BF1-400D-910A-946E77BBA834}">
+  <ds:schemaRefs>
+    <ds:schemaRef ds:uri="http://schemas.microsoft.com/office/2006/metadata/properties"/>
+    <ds:schemaRef ds:uri="http://schemas.microsoft.com/office/infopath/2007/PartnerControls"/>
+    <ds:schemaRef ds:uri="add3e027-70ab-43ae-9110-f9dea1a85aa1"/>
+  </ds:schemaRefs>
+</ds:datastoreItem>
+</file>
+
 <file path=customXml/itemProps3.xml><?xml version="1.0" encoding="utf-8"?>
 <ds:datastoreItem xmlns:ds="http://schemas.openxmlformats.org/officeDocument/2006/customXml" ds:itemID="{E500A26E-E428-44B4-A9E4-305C89B103D2}">
   <ds:schemaRefs>

</xml_diff>